<commit_message>
add arduino hardware, date 16/Mar/21
</commit_message>
<xml_diff>
--- a/Chapter2/1_serialmonitor.docx
+++ b/Chapter2/1_serialmonitor.docx
@@ -3407,6 +3407,26 @@
         <w:pStyle w:val="Normal"/>
         <w:rPr>
           <w:rFonts w:ascii="Khmer OS" w:hAnsi="Khmer OS" w:cs="Khmer OS"/>
+          <w:b/>
+          <w:b/>
+          <w:bCs/>
+          <w:color w:val="000000"/>
+          <w:sz w:val="28"/>
+          <w:szCs w:val="28"/>
+          <w:shd w:fill="auto" w:val="clear"/>
+        </w:rPr>
+      </w:pPr>
+      <w:r>
+        <w:rPr>
+          <w:u w:val="none"/>
+        </w:rPr>
+      </w:r>
+    </w:p>
+    <w:p>
+      <w:pPr>
+        <w:pStyle w:val="Normal"/>
+        <w:rPr>
+          <w:rFonts w:ascii="Khmer OS" w:hAnsi="Khmer OS" w:cs="Khmer OS"/>
           <w:b w:val="false"/>
           <w:b w:val="false"/>
           <w:bCs w:val="false"/>
@@ -3458,7 +3478,7 @@
     <w:pPr>
       <w:widowControl/>
       <w:suppressAutoHyphens w:val="true"/>
-      <w:overflowPunct w:val="true"/>
+      <w:overflowPunct w:val="false"/>
       <w:bidi w:val="0"/>
       <w:spacing w:before="0" w:after="0"/>
       <w:jc w:val="left"/>
@@ -3558,7 +3578,7 @@
         <w:tab w:val="left" w:pos="15840" w:leader="none"/>
       </w:tabs>
       <w:suppressAutoHyphens w:val="true"/>
-      <w:overflowPunct w:val="true"/>
+      <w:overflowPunct w:val="false"/>
       <w:bidi w:val="0"/>
       <w:spacing w:lineRule="auto" w:line="240" w:before="0" w:after="0"/>
       <w:jc w:val="left"/>
@@ -3719,7 +3739,7 @@
     <w:pPr>
       <w:widowControl/>
       <w:suppressAutoHyphens w:val="true"/>
-      <w:overflowPunct w:val="true"/>
+      <w:overflowPunct w:val="false"/>
       <w:bidi w:val="0"/>
       <w:spacing w:before="0" w:after="0"/>
       <w:jc w:val="left"/>
@@ -3912,7 +3932,7 @@
         <w:tab w:val="left" w:pos="15840" w:leader="none"/>
       </w:tabs>
       <w:suppressAutoHyphens w:val="true"/>
-      <w:overflowPunct w:val="true"/>
+      <w:overflowPunct w:val="false"/>
       <w:bidi w:val="0"/>
       <w:spacing w:lineRule="auto" w:line="240" w:before="80" w:after="0"/>
       <w:jc w:val="left"/>
@@ -4152,7 +4172,7 @@
         <w:tab w:val="left" w:pos="15840" w:leader="none"/>
       </w:tabs>
       <w:suppressAutoHyphens w:val="true"/>
-      <w:overflowPunct w:val="true"/>
+      <w:overflowPunct w:val="false"/>
       <w:bidi w:val="0"/>
       <w:spacing w:lineRule="auto" w:line="240" w:before="0" w:after="0"/>
       <w:jc w:val="left"/>
@@ -4195,7 +4215,7 @@
         <w:tab w:val="left" w:pos="15840" w:leader="none"/>
       </w:tabs>
       <w:suppressAutoHyphens w:val="true"/>
-      <w:overflowPunct w:val="true"/>
+      <w:overflowPunct w:val="false"/>
       <w:bidi w:val="0"/>
       <w:spacing w:lineRule="auto" w:line="240" w:before="80" w:after="0"/>
       <w:ind w:left="172" w:right="0" w:hanging="0"/>
@@ -4239,7 +4259,7 @@
         <w:tab w:val="left" w:pos="15840" w:leader="none"/>
       </w:tabs>
       <w:suppressAutoHyphens w:val="true"/>
-      <w:overflowPunct w:val="true"/>
+      <w:overflowPunct w:val="false"/>
       <w:bidi w:val="0"/>
       <w:spacing w:lineRule="auto" w:line="240" w:before="90" w:after="0"/>
       <w:jc w:val="left"/>
@@ -4282,7 +4302,7 @@
         <w:tab w:val="left" w:pos="15840" w:leader="none"/>
       </w:tabs>
       <w:suppressAutoHyphens w:val="true"/>
-      <w:overflowPunct w:val="true"/>
+      <w:overflowPunct w:val="false"/>
       <w:bidi w:val="0"/>
       <w:spacing w:lineRule="auto" w:line="240" w:before="0" w:after="0"/>
       <w:jc w:val="left"/>
@@ -4308,7 +4328,7 @@
     <w:pPr>
       <w:widowControl/>
       <w:suppressAutoHyphens w:val="true"/>
-      <w:overflowPunct w:val="true"/>
+      <w:overflowPunct w:val="false"/>
       <w:bidi w:val="0"/>
       <w:spacing w:before="0" w:after="0"/>
       <w:jc w:val="center"/>
@@ -4328,7 +4348,7 @@
     <w:pPr>
       <w:widowControl/>
       <w:suppressAutoHyphens w:val="true"/>
-      <w:overflowPunct w:val="true"/>
+      <w:overflowPunct w:val="false"/>
       <w:bidi w:val="0"/>
       <w:spacing w:lineRule="atLeast" w:line="200" w:before="0" w:after="0"/>
       <w:jc w:val="left"/>
@@ -4792,7 +4812,7 @@
         <w:tab w:val="left" w:pos="15840" w:leader="none"/>
       </w:tabs>
       <w:suppressAutoHyphens w:val="true"/>
-      <w:overflowPunct w:val="true"/>
+      <w:overflowPunct w:val="false"/>
       <w:bidi w:val="0"/>
       <w:spacing w:lineRule="auto" w:line="240" w:before="0" w:after="0"/>
       <w:jc w:val="left"/>
@@ -4818,7 +4838,7 @@
     <w:pPr>
       <w:widowControl/>
       <w:suppressAutoHyphens w:val="true"/>
-      <w:overflowPunct w:val="true"/>
+      <w:overflowPunct w:val="false"/>
       <w:bidi w:val="0"/>
       <w:spacing w:before="0" w:after="0"/>
       <w:jc w:val="center"/>
@@ -4853,7 +4873,7 @@
         <w:tab w:val="left" w:pos="15840" w:leader="none"/>
       </w:tabs>
       <w:suppressAutoHyphens w:val="true"/>
-      <w:overflowPunct w:val="true"/>
+      <w:overflowPunct w:val="false"/>
       <w:bidi w:val="0"/>
       <w:spacing w:lineRule="auto" w:line="240" w:before="90" w:after="0"/>
       <w:jc w:val="left"/>
@@ -4895,7 +4915,7 @@
         <w:tab w:val="left" w:pos="15840" w:leader="none"/>
       </w:tabs>
       <w:suppressAutoHyphens w:val="true"/>
-      <w:overflowPunct w:val="true"/>
+      <w:overflowPunct w:val="false"/>
       <w:bidi w:val="0"/>
       <w:spacing w:lineRule="auto" w:line="240" w:before="80" w:after="0"/>
       <w:jc w:val="left"/>
@@ -5134,7 +5154,7 @@
         <w:tab w:val="left" w:pos="15840" w:leader="none"/>
       </w:tabs>
       <w:suppressAutoHyphens w:val="true"/>
-      <w:overflowPunct w:val="true"/>
+      <w:overflowPunct w:val="false"/>
       <w:bidi w:val="0"/>
       <w:spacing w:lineRule="auto" w:line="240" w:before="80" w:after="0"/>
       <w:jc w:val="left"/>
@@ -5382,7 +5402,7 @@
         <w:tab w:val="left" w:pos="15840" w:leader="none"/>
       </w:tabs>
       <w:suppressAutoHyphens w:val="true"/>
-      <w:overflowPunct w:val="true"/>
+      <w:overflowPunct w:val="false"/>
       <w:bidi w:val="0"/>
       <w:spacing w:lineRule="auto" w:line="240" w:before="0" w:after="0"/>
       <w:jc w:val="left"/>
@@ -5425,7 +5445,7 @@
         <w:tab w:val="left" w:pos="15840" w:leader="none"/>
       </w:tabs>
       <w:suppressAutoHyphens w:val="true"/>
-      <w:overflowPunct w:val="true"/>
+      <w:overflowPunct w:val="false"/>
       <w:bidi w:val="0"/>
       <w:spacing w:lineRule="auto" w:line="240" w:before="80" w:after="0"/>
       <w:ind w:left="172" w:right="0" w:hanging="0"/>
@@ -5469,7 +5489,7 @@
         <w:tab w:val="left" w:pos="15840" w:leader="none"/>
       </w:tabs>
       <w:suppressAutoHyphens w:val="true"/>
-      <w:overflowPunct w:val="true"/>
+      <w:overflowPunct w:val="false"/>
       <w:bidi w:val="0"/>
       <w:spacing w:lineRule="auto" w:line="240" w:before="90" w:after="0"/>
       <w:jc w:val="left"/>
@@ -5497,7 +5517,7 @@
     <w:pPr>
       <w:widowControl/>
       <w:suppressAutoHyphens w:val="true"/>
-      <w:overflowPunct w:val="true"/>
+      <w:overflowPunct w:val="false"/>
       <w:bidi w:val="0"/>
       <w:spacing w:before="0" w:after="0"/>
       <w:jc w:val="left"/>
@@ -5517,7 +5537,7 @@
     <w:pPr>
       <w:widowControl/>
       <w:suppressAutoHyphens w:val="true"/>
-      <w:overflowPunct w:val="true"/>
+      <w:overflowPunct w:val="false"/>
       <w:bidi w:val="0"/>
       <w:spacing w:before="0" w:after="0"/>
       <w:jc w:val="center"/>
@@ -5551,7 +5571,7 @@
         <w:tab w:val="left" w:pos="15840" w:leader="none"/>
       </w:tabs>
       <w:suppressAutoHyphens w:val="true"/>
-      <w:overflowPunct w:val="true"/>
+      <w:overflowPunct w:val="false"/>
       <w:bidi w:val="0"/>
       <w:spacing w:lineRule="auto" w:line="240" w:before="80" w:after="0"/>
       <w:jc w:val="left"/>
@@ -5799,7 +5819,7 @@
         <w:tab w:val="left" w:pos="15840" w:leader="none"/>
       </w:tabs>
       <w:suppressAutoHyphens w:val="true"/>
-      <w:overflowPunct w:val="true"/>
+      <w:overflowPunct w:val="false"/>
       <w:bidi w:val="0"/>
       <w:spacing w:lineRule="auto" w:line="240" w:before="0" w:after="0"/>
       <w:jc w:val="left"/>
@@ -5842,7 +5862,7 @@
         <w:tab w:val="left" w:pos="15840" w:leader="none"/>
       </w:tabs>
       <w:suppressAutoHyphens w:val="true"/>
-      <w:overflowPunct w:val="true"/>
+      <w:overflowPunct w:val="false"/>
       <w:bidi w:val="0"/>
       <w:spacing w:lineRule="auto" w:line="240" w:before="80" w:after="0"/>
       <w:ind w:left="172" w:right="0" w:hanging="0"/>
@@ -5886,7 +5906,7 @@
         <w:tab w:val="left" w:pos="15840" w:leader="none"/>
       </w:tabs>
       <w:suppressAutoHyphens w:val="true"/>
-      <w:overflowPunct w:val="true"/>
+      <w:overflowPunct w:val="false"/>
       <w:bidi w:val="0"/>
       <w:spacing w:lineRule="auto" w:line="240" w:before="90" w:after="0"/>
       <w:jc w:val="left"/>
@@ -5914,7 +5934,7 @@
     <w:pPr>
       <w:widowControl/>
       <w:suppressAutoHyphens w:val="true"/>
-      <w:overflowPunct w:val="true"/>
+      <w:overflowPunct w:val="false"/>
       <w:bidi w:val="0"/>
       <w:spacing w:before="0" w:after="0"/>
       <w:jc w:val="left"/>
@@ -5934,7 +5954,7 @@
     <w:pPr>
       <w:widowControl/>
       <w:suppressAutoHyphens w:val="true"/>
-      <w:overflowPunct w:val="true"/>
+      <w:overflowPunct w:val="false"/>
       <w:bidi w:val="0"/>
       <w:spacing w:before="0" w:after="0"/>
       <w:jc w:val="center"/>
@@ -5968,7 +5988,7 @@
         <w:tab w:val="left" w:pos="15840" w:leader="none"/>
       </w:tabs>
       <w:suppressAutoHyphens w:val="true"/>
-      <w:overflowPunct w:val="true"/>
+      <w:overflowPunct w:val="false"/>
       <w:bidi w:val="0"/>
       <w:spacing w:lineRule="auto" w:line="240" w:before="80" w:after="0"/>
       <w:jc w:val="left"/>
@@ -6216,7 +6236,7 @@
         <w:tab w:val="left" w:pos="15840" w:leader="none"/>
       </w:tabs>
       <w:suppressAutoHyphens w:val="true"/>
-      <w:overflowPunct w:val="true"/>
+      <w:overflowPunct w:val="false"/>
       <w:bidi w:val="0"/>
       <w:spacing w:lineRule="auto" w:line="240" w:before="0" w:after="0"/>
       <w:jc w:val="left"/>
@@ -6259,7 +6279,7 @@
         <w:tab w:val="left" w:pos="15840" w:leader="none"/>
       </w:tabs>
       <w:suppressAutoHyphens w:val="true"/>
-      <w:overflowPunct w:val="true"/>
+      <w:overflowPunct w:val="false"/>
       <w:bidi w:val="0"/>
       <w:spacing w:lineRule="auto" w:line="240" w:before="80" w:after="0"/>
       <w:ind w:left="172" w:right="0" w:hanging="0"/>
@@ -6303,7 +6323,7 @@
         <w:tab w:val="left" w:pos="15840" w:leader="none"/>
       </w:tabs>
       <w:suppressAutoHyphens w:val="true"/>
-      <w:overflowPunct w:val="true"/>
+      <w:overflowPunct w:val="false"/>
       <w:bidi w:val="0"/>
       <w:spacing w:lineRule="auto" w:line="240" w:before="90" w:after="0"/>
       <w:jc w:val="left"/>
@@ -6331,7 +6351,7 @@
     <w:pPr>
       <w:widowControl/>
       <w:suppressAutoHyphens w:val="true"/>
-      <w:overflowPunct w:val="true"/>
+      <w:overflowPunct w:val="false"/>
       <w:bidi w:val="0"/>
       <w:spacing w:before="0" w:after="0"/>
       <w:jc w:val="left"/>
@@ -6351,7 +6371,7 @@
     <w:pPr>
       <w:widowControl/>
       <w:suppressAutoHyphens w:val="true"/>
-      <w:overflowPunct w:val="true"/>
+      <w:overflowPunct w:val="false"/>
       <w:bidi w:val="0"/>
       <w:spacing w:before="0" w:after="0"/>
       <w:jc w:val="center"/>
@@ -6385,7 +6405,7 @@
         <w:tab w:val="left" w:pos="15840" w:leader="none"/>
       </w:tabs>
       <w:suppressAutoHyphens w:val="true"/>
-      <w:overflowPunct w:val="true"/>
+      <w:overflowPunct w:val="false"/>
       <w:bidi w:val="0"/>
       <w:spacing w:lineRule="auto" w:line="240" w:before="80" w:after="0"/>
       <w:jc w:val="left"/>
@@ -6633,7 +6653,7 @@
         <w:tab w:val="left" w:pos="15840" w:leader="none"/>
       </w:tabs>
       <w:suppressAutoHyphens w:val="true"/>
-      <w:overflowPunct w:val="true"/>
+      <w:overflowPunct w:val="false"/>
       <w:bidi w:val="0"/>
       <w:spacing w:lineRule="auto" w:line="240" w:before="0" w:after="0"/>
       <w:jc w:val="left"/>
@@ -6676,7 +6696,7 @@
         <w:tab w:val="left" w:pos="15840" w:leader="none"/>
       </w:tabs>
       <w:suppressAutoHyphens w:val="true"/>
-      <w:overflowPunct w:val="true"/>
+      <w:overflowPunct w:val="false"/>
       <w:bidi w:val="0"/>
       <w:spacing w:lineRule="auto" w:line="240" w:before="80" w:after="0"/>
       <w:ind w:left="172" w:right="0" w:hanging="0"/>
@@ -6720,7 +6740,7 @@
         <w:tab w:val="left" w:pos="15840" w:leader="none"/>
       </w:tabs>
       <w:suppressAutoHyphens w:val="true"/>
-      <w:overflowPunct w:val="true"/>
+      <w:overflowPunct w:val="false"/>
       <w:bidi w:val="0"/>
       <w:spacing w:lineRule="auto" w:line="240" w:before="90" w:after="0"/>
       <w:jc w:val="left"/>
@@ -6748,7 +6768,7 @@
     <w:pPr>
       <w:widowControl/>
       <w:suppressAutoHyphens w:val="true"/>
-      <w:overflowPunct w:val="true"/>
+      <w:overflowPunct w:val="false"/>
       <w:bidi w:val="0"/>
       <w:spacing w:before="0" w:after="0"/>
       <w:jc w:val="left"/>
@@ -6768,7 +6788,7 @@
     <w:pPr>
       <w:widowControl/>
       <w:suppressAutoHyphens w:val="true"/>
-      <w:overflowPunct w:val="true"/>
+      <w:overflowPunct w:val="false"/>
       <w:bidi w:val="0"/>
       <w:spacing w:before="0" w:after="0"/>
       <w:jc w:val="center"/>
@@ -6802,7 +6822,7 @@
         <w:tab w:val="left" w:pos="15840" w:leader="none"/>
       </w:tabs>
       <w:suppressAutoHyphens w:val="true"/>
-      <w:overflowPunct w:val="true"/>
+      <w:overflowPunct w:val="false"/>
       <w:bidi w:val="0"/>
       <w:spacing w:lineRule="auto" w:line="240" w:before="80" w:after="0"/>
       <w:jc w:val="left"/>
@@ -7050,7 +7070,7 @@
         <w:tab w:val="left" w:pos="15840" w:leader="none"/>
       </w:tabs>
       <w:suppressAutoHyphens w:val="true"/>
-      <w:overflowPunct w:val="true"/>
+      <w:overflowPunct w:val="false"/>
       <w:bidi w:val="0"/>
       <w:spacing w:lineRule="auto" w:line="240" w:before="0" w:after="0"/>
       <w:jc w:val="left"/>
@@ -7093,7 +7113,7 @@
         <w:tab w:val="left" w:pos="15840" w:leader="none"/>
       </w:tabs>
       <w:suppressAutoHyphens w:val="true"/>
-      <w:overflowPunct w:val="true"/>
+      <w:overflowPunct w:val="false"/>
       <w:bidi w:val="0"/>
       <w:spacing w:lineRule="auto" w:line="240" w:before="80" w:after="0"/>
       <w:ind w:left="172" w:right="0" w:hanging="0"/>
@@ -7137,7 +7157,7 @@
         <w:tab w:val="left" w:pos="15840" w:leader="none"/>
       </w:tabs>
       <w:suppressAutoHyphens w:val="true"/>
-      <w:overflowPunct w:val="true"/>
+      <w:overflowPunct w:val="false"/>
       <w:bidi w:val="0"/>
       <w:spacing w:lineRule="auto" w:line="240" w:before="90" w:after="0"/>
       <w:jc w:val="left"/>
@@ -7165,7 +7185,7 @@
     <w:pPr>
       <w:widowControl/>
       <w:suppressAutoHyphens w:val="true"/>
-      <w:overflowPunct w:val="true"/>
+      <w:overflowPunct w:val="false"/>
       <w:bidi w:val="0"/>
       <w:spacing w:before="0" w:after="0"/>
       <w:jc w:val="left"/>
@@ -7185,7 +7205,7 @@
     <w:pPr>
       <w:widowControl/>
       <w:suppressAutoHyphens w:val="true"/>
-      <w:overflowPunct w:val="true"/>
+      <w:overflowPunct w:val="false"/>
       <w:bidi w:val="0"/>
       <w:spacing w:before="0" w:after="0"/>
       <w:jc w:val="center"/>
@@ -7219,7 +7239,7 @@
         <w:tab w:val="left" w:pos="15840" w:leader="none"/>
       </w:tabs>
       <w:suppressAutoHyphens w:val="true"/>
-      <w:overflowPunct w:val="true"/>
+      <w:overflowPunct w:val="false"/>
       <w:bidi w:val="0"/>
       <w:spacing w:lineRule="auto" w:line="240" w:before="80" w:after="0"/>
       <w:jc w:val="left"/>
@@ -7467,7 +7487,7 @@
         <w:tab w:val="left" w:pos="15840" w:leader="none"/>
       </w:tabs>
       <w:suppressAutoHyphens w:val="true"/>
-      <w:overflowPunct w:val="true"/>
+      <w:overflowPunct w:val="false"/>
       <w:bidi w:val="0"/>
       <w:spacing w:lineRule="auto" w:line="240" w:before="0" w:after="0"/>
       <w:jc w:val="left"/>
@@ -7510,7 +7530,7 @@
         <w:tab w:val="left" w:pos="15840" w:leader="none"/>
       </w:tabs>
       <w:suppressAutoHyphens w:val="true"/>
-      <w:overflowPunct w:val="true"/>
+      <w:overflowPunct w:val="false"/>
       <w:bidi w:val="0"/>
       <w:spacing w:lineRule="auto" w:line="240" w:before="80" w:after="0"/>
       <w:ind w:left="172" w:right="0" w:hanging="0"/>
@@ -7554,7 +7574,7 @@
         <w:tab w:val="left" w:pos="15840" w:leader="none"/>
       </w:tabs>
       <w:suppressAutoHyphens w:val="true"/>
-      <w:overflowPunct w:val="true"/>
+      <w:overflowPunct w:val="false"/>
       <w:bidi w:val="0"/>
       <w:spacing w:lineRule="auto" w:line="240" w:before="90" w:after="0"/>
       <w:jc w:val="left"/>
@@ -7582,7 +7602,7 @@
     <w:pPr>
       <w:widowControl/>
       <w:suppressAutoHyphens w:val="true"/>
-      <w:overflowPunct w:val="true"/>
+      <w:overflowPunct w:val="false"/>
       <w:bidi w:val="0"/>
       <w:spacing w:before="0" w:after="0"/>
       <w:jc w:val="left"/>
@@ -7602,7 +7622,7 @@
     <w:pPr>
       <w:widowControl/>
       <w:suppressAutoHyphens w:val="true"/>
-      <w:overflowPunct w:val="true"/>
+      <w:overflowPunct w:val="false"/>
       <w:bidi w:val="0"/>
       <w:spacing w:before="0" w:after="0"/>
       <w:jc w:val="center"/>
@@ -7636,7 +7656,7 @@
         <w:tab w:val="left" w:pos="15840" w:leader="none"/>
       </w:tabs>
       <w:suppressAutoHyphens w:val="true"/>
-      <w:overflowPunct w:val="true"/>
+      <w:overflowPunct w:val="false"/>
       <w:bidi w:val="0"/>
       <w:spacing w:lineRule="auto" w:line="240" w:before="80" w:after="0"/>
       <w:jc w:val="left"/>
@@ -7884,7 +7904,7 @@
         <w:tab w:val="left" w:pos="15840" w:leader="none"/>
       </w:tabs>
       <w:suppressAutoHyphens w:val="true"/>
-      <w:overflowPunct w:val="true"/>
+      <w:overflowPunct w:val="false"/>
       <w:bidi w:val="0"/>
       <w:spacing w:lineRule="auto" w:line="240" w:before="0" w:after="0"/>
       <w:jc w:val="left"/>
@@ -7927,7 +7947,7 @@
         <w:tab w:val="left" w:pos="15840" w:leader="none"/>
       </w:tabs>
       <w:suppressAutoHyphens w:val="true"/>
-      <w:overflowPunct w:val="true"/>
+      <w:overflowPunct w:val="false"/>
       <w:bidi w:val="0"/>
       <w:spacing w:lineRule="auto" w:line="240" w:before="80" w:after="0"/>
       <w:ind w:left="172" w:right="0" w:hanging="0"/>
@@ -7971,7 +7991,7 @@
         <w:tab w:val="left" w:pos="15840" w:leader="none"/>
       </w:tabs>
       <w:suppressAutoHyphens w:val="true"/>
-      <w:overflowPunct w:val="true"/>
+      <w:overflowPunct w:val="false"/>
       <w:bidi w:val="0"/>
       <w:spacing w:lineRule="auto" w:line="240" w:before="90" w:after="0"/>
       <w:jc w:val="left"/>
@@ -7999,7 +8019,7 @@
     <w:pPr>
       <w:widowControl/>
       <w:suppressAutoHyphens w:val="true"/>
-      <w:overflowPunct w:val="true"/>
+      <w:overflowPunct w:val="false"/>
       <w:bidi w:val="0"/>
       <w:spacing w:before="0" w:after="0"/>
       <w:jc w:val="left"/>
@@ -8019,7 +8039,7 @@
     <w:pPr>
       <w:widowControl/>
       <w:suppressAutoHyphens w:val="true"/>
-      <w:overflowPunct w:val="true"/>
+      <w:overflowPunct w:val="false"/>
       <w:bidi w:val="0"/>
       <w:spacing w:before="0" w:after="0"/>
       <w:jc w:val="center"/>
@@ -8053,7 +8073,7 @@
         <w:tab w:val="left" w:pos="15840" w:leader="none"/>
       </w:tabs>
       <w:suppressAutoHyphens w:val="true"/>
-      <w:overflowPunct w:val="true"/>
+      <w:overflowPunct w:val="false"/>
       <w:bidi w:val="0"/>
       <w:spacing w:lineRule="auto" w:line="240" w:before="80" w:after="0"/>
       <w:jc w:val="left"/>
@@ -8301,7 +8321,7 @@
         <w:tab w:val="left" w:pos="15840" w:leader="none"/>
       </w:tabs>
       <w:suppressAutoHyphens w:val="true"/>
-      <w:overflowPunct w:val="true"/>
+      <w:overflowPunct w:val="false"/>
       <w:bidi w:val="0"/>
       <w:spacing w:lineRule="auto" w:line="240" w:before="0" w:after="0"/>
       <w:jc w:val="left"/>
@@ -8344,7 +8364,7 @@
         <w:tab w:val="left" w:pos="15840" w:leader="none"/>
       </w:tabs>
       <w:suppressAutoHyphens w:val="true"/>
-      <w:overflowPunct w:val="true"/>
+      <w:overflowPunct w:val="false"/>
       <w:bidi w:val="0"/>
       <w:spacing w:lineRule="auto" w:line="240" w:before="80" w:after="0"/>
       <w:ind w:left="172" w:right="0" w:hanging="0"/>
@@ -8388,7 +8408,7 @@
         <w:tab w:val="left" w:pos="15840" w:leader="none"/>
       </w:tabs>
       <w:suppressAutoHyphens w:val="true"/>
-      <w:overflowPunct w:val="true"/>
+      <w:overflowPunct w:val="false"/>
       <w:bidi w:val="0"/>
       <w:spacing w:lineRule="auto" w:line="240" w:before="90" w:after="0"/>
       <w:jc w:val="left"/>
@@ -8416,7 +8436,7 @@
     <w:pPr>
       <w:widowControl/>
       <w:suppressAutoHyphens w:val="true"/>
-      <w:overflowPunct w:val="true"/>
+      <w:overflowPunct w:val="false"/>
       <w:bidi w:val="0"/>
       <w:spacing w:before="0" w:after="0"/>
       <w:jc w:val="left"/>
@@ -8436,7 +8456,7 @@
     <w:pPr>
       <w:widowControl/>
       <w:suppressAutoHyphens w:val="true"/>
-      <w:overflowPunct w:val="true"/>
+      <w:overflowPunct w:val="false"/>
       <w:bidi w:val="0"/>
       <w:spacing w:before="0" w:after="0"/>
       <w:jc w:val="center"/>
@@ -8470,7 +8490,7 @@
         <w:tab w:val="left" w:pos="15840" w:leader="none"/>
       </w:tabs>
       <w:suppressAutoHyphens w:val="true"/>
-      <w:overflowPunct w:val="true"/>
+      <w:overflowPunct w:val="false"/>
       <w:bidi w:val="0"/>
       <w:spacing w:lineRule="auto" w:line="240" w:before="80" w:after="0"/>
       <w:jc w:val="left"/>
@@ -8718,7 +8738,7 @@
         <w:tab w:val="left" w:pos="15840" w:leader="none"/>
       </w:tabs>
       <w:suppressAutoHyphens w:val="true"/>
-      <w:overflowPunct w:val="true"/>
+      <w:overflowPunct w:val="false"/>
       <w:bidi w:val="0"/>
       <w:spacing w:lineRule="auto" w:line="240" w:before="0" w:after="0"/>
       <w:jc w:val="left"/>
@@ -8761,7 +8781,7 @@
         <w:tab w:val="left" w:pos="15840" w:leader="none"/>
       </w:tabs>
       <w:suppressAutoHyphens w:val="true"/>
-      <w:overflowPunct w:val="true"/>
+      <w:overflowPunct w:val="false"/>
       <w:bidi w:val="0"/>
       <w:spacing w:lineRule="auto" w:line="240" w:before="80" w:after="0"/>
       <w:ind w:left="172" w:right="0" w:hanging="0"/>
@@ -8805,7 +8825,7 @@
         <w:tab w:val="left" w:pos="15840" w:leader="none"/>
       </w:tabs>
       <w:suppressAutoHyphens w:val="true"/>
-      <w:overflowPunct w:val="true"/>
+      <w:overflowPunct w:val="false"/>
       <w:bidi w:val="0"/>
       <w:spacing w:lineRule="auto" w:line="240" w:before="90" w:after="0"/>
       <w:jc w:val="left"/>
@@ -8833,7 +8853,7 @@
     <w:pPr>
       <w:widowControl/>
       <w:suppressAutoHyphens w:val="true"/>
-      <w:overflowPunct w:val="true"/>
+      <w:overflowPunct w:val="false"/>
       <w:bidi w:val="0"/>
       <w:spacing w:before="0" w:after="0"/>
       <w:jc w:val="left"/>
@@ -8853,7 +8873,7 @@
     <w:pPr>
       <w:widowControl/>
       <w:suppressAutoHyphens w:val="true"/>
-      <w:overflowPunct w:val="true"/>
+      <w:overflowPunct w:val="false"/>
       <w:bidi w:val="0"/>
       <w:spacing w:before="0" w:after="0"/>
       <w:jc w:val="center"/>

</xml_diff>